<commit_message>
More cards and news page
</commit_message>
<xml_diff>
--- a/card_text.docx
+++ b/card_text.docx
@@ -1636,7 +1636,7 @@
       </w:pPr>
       <w:r>
         <w:rPr/>
-        <w:t>??</w:t>
+        <w:t>These tunnels fell off the main ship structure and are now oscillating in the surge. Strong currents cross them, pushing you with force along their path. Where does this maze end?</w:t>
       </w:r>
     </w:p>
     <w:p>
@@ -2167,11 +2167,8 @@
         <w:pStyle w:val="Heading1"/>
         <w:numPr>
           <w:ilvl w:val="0"/>
-          <w:numId w:val="0"/>
-        </w:numPr>
-        <w:bidi w:val="0"/>
-        <w:ind w:left="0" w:hanging="0"/>
-        <w:jc w:val="left"/>
+          <w:numId w:val="2"/>
+        </w:numPr>
         <w:rPr/>
       </w:pPr>
       <w:r>
@@ -2182,6 +2179,78 @@
     <w:p>
       <w:pPr>
         <w:pStyle w:val="TextBody"/>
+        <w:rPr/>
+      </w:pPr>
+      <w:r>
+        <w:rPr/>
+        <w:t>A standard combination lock on a wooden door guards entrance to this room, which is rectangular, dark, and quiet. A long bench along three walls is littered with electrical cables, metal pieces, tongs, small cogs, pipes and ducts, and other objects of the sort. Could be the ship's workshop. Shuffling through the drawers by torch light, your eye catches the reflection from a long metallic rod hidden in one of the cabinets. It's a thermal lance and… whoooosh. It's working.</w:t>
+      </w:r>
+    </w:p>
+    <w:p>
+      <w:pPr>
+        <w:pStyle w:val="TextBody"/>
+        <w:rPr/>
+      </w:pPr>
+      <w:r>
+        <w:rPr>
+          <w:b/>
+          <w:bCs/>
+        </w:rPr>
+        <w:t>R:</w:t>
+      </w:r>
+      <w:r>
+        <w:rPr/>
+        <w:t xml:space="preserve"> You found a thermal lance, which could be useful to cut your way through doors, hatches, grates, and similar obstacles. From now on, each time you find a locked door it takes you one less oxygen unit to open. Single doors can be crossed in no time, double doors in one unit, and so on.</w:t>
+      </w:r>
+    </w:p>
+    <w:p>
+      <w:pPr>
+        <w:pStyle w:val="Heading1"/>
+        <w:numPr>
+          <w:ilvl w:val="0"/>
+          <w:numId w:val="2"/>
+        </w:numPr>
+        <w:rPr/>
+      </w:pPr>
+      <w:r>
+        <w:rPr/>
+        <w:t>223</w:t>
+      </w:r>
+    </w:p>
+    <w:p>
+      <w:pPr>
+        <w:pStyle w:val="TextBody"/>
+        <w:rPr/>
+      </w:pPr>
+      <w:r>
+        <w:rPr/>
+        <w:t>Vigorous currents seem to cross the better half of these tunnels. This corridor is similarly flushed by potent streams that meet at a small hatch in the floor, leading to a deeper level. Fighting the flow is a desperate effort if you don't have some way of propulsion. Your only hope is that the water will end up towards some exit.</w:t>
+      </w:r>
+    </w:p>
+    <w:p>
+      <w:pPr>
+        <w:pStyle w:val="Heading1"/>
+        <w:numPr>
+          <w:ilvl w:val="0"/>
+          <w:numId w:val="0"/>
+        </w:numPr>
+        <w:bidi w:val="0"/>
+        <w:ind w:left="0" w:hanging="0"/>
+        <w:jc w:val="left"/>
+        <w:rPr/>
+      </w:pPr>
+      <w:r>
+        <w:rPr/>
+        <w:t>22</w:t>
+      </w:r>
+      <w:r>
+        <w:rPr/>
+        <w:t>4</w:t>
+      </w:r>
+    </w:p>
+    <w:p>
+      <w:pPr>
+        <w:pStyle w:val="TextBody"/>
         <w:bidi w:val="0"/>
         <w:jc w:val="left"/>
         <w:rPr/>
@@ -2257,7 +2326,6 @@
       </w:pPr>
       <w:r>
         <w:rPr/>
-        <w:t>TODO</w:t>
       </w:r>
     </w:p>
     <w:sectPr>

</xml_diff>

<commit_message>
Works with JS preloading and magic, much tidier
</commit_message>
<xml_diff>
--- a/card_text.docx
+++ b/card_text.docx
@@ -791,7 +791,23 @@
       </w:pPr>
       <w:r>
         <w:rPr/>
-        <w:t>This shaft is narrow and contorting – not for the caustrophibic. Was it an air duct? There's no trace of air in it now. As you drag yourself through, you come to a wider section with murky waters. Extending your arm in the brown liquid you feel the shape of two human bodies, motionless, bent at the waist. They are holding three slim, rigid rods in their hands – flares. Were they trying to escape before the space was flooded? A hatch in the floor leads to a lower level.</w:t>
+        <w:t>This shaft is narrow and contorting – not for the c</w:t>
+      </w:r>
+      <w:r>
+        <w:rPr/>
+        <w:t>l</w:t>
+      </w:r>
+      <w:r>
+        <w:rPr/>
+        <w:t>austroph</w:t>
+      </w:r>
+      <w:r>
+        <w:rPr/>
+        <w:t>o</w:t>
+      </w:r>
+      <w:r>
+        <w:rPr/>
+        <w:t>bic. Was it an air duct? There's no trace of air in it now. As you drag yourself through, you come to a wider section with murky waters. Extending your arm in the brown liquid you feel the shape of two human bodies, motionless, bent at the waist. They are holding three slim, rigid rods in their hands – flares. Were they trying to escape before the space was flooded? A hatch in the floor leads to a lower level.</w:t>
       </w:r>
     </w:p>
     <w:p>
@@ -815,7 +831,35 @@
           <w:rFonts w:ascii="Roboto" w:hAnsi="Roboto"/>
           <w:sz w:val="24"/>
         </w:rPr>
-        <w:t xml:space="preserve"> If you enter the room, you obtain 3 flares. Each can be deployed once to peer one step beyond adjacent rooms at no oxygen cost.</w:t>
+        <w:t xml:space="preserve"> </w:t>
+      </w:r>
+      <w:r>
+        <w:rPr>
+          <w:rFonts w:ascii="Roboto" w:hAnsi="Roboto"/>
+          <w:sz w:val="24"/>
+        </w:rPr>
+        <w:t>Y</w:t>
+      </w:r>
+      <w:r>
+        <w:rPr>
+          <w:rFonts w:ascii="Roboto" w:hAnsi="Roboto"/>
+          <w:sz w:val="24"/>
+        </w:rPr>
+        <w:t xml:space="preserve">ou </w:t>
+      </w:r>
+      <w:r>
+        <w:rPr>
+          <w:rFonts w:ascii="Roboto" w:hAnsi="Roboto"/>
+          <w:sz w:val="24"/>
+        </w:rPr>
+        <w:t>found</w:t>
+      </w:r>
+      <w:r>
+        <w:rPr>
+          <w:rFonts w:ascii="Roboto" w:hAnsi="Roboto"/>
+          <w:sz w:val="24"/>
+        </w:rPr>
+        <w:t xml:space="preserve"> 3 flares. Each can be deployed once to peer one step beyond adjacent rooms at no oxygen cost.</w:t>
       </w:r>
     </w:p>
     <w:p>

</xml_diff>

<commit_message>
Transitions between cards, with randomness
</commit_message>
<xml_diff>
--- a/card_text.docx
+++ b/card_text.docx
@@ -41,7 +41,35 @@
       </w:pPr>
       <w:r>
         <w:rPr/>
-        <w:t>You wake up lying on your back on a small metal platform, legs half submerged, dim white light flickering overhead. Sheer luck. You must have gotten stuck in an air pocket off the dive chamber when the wreck happened. The door of the room is unreachable, blocked by what must have been steel bars for structural support. A first-aid kit has fallen out of its case but looks usable. You are still wearing your diving suit but your tank is busted, a hole the size of your fist straight through the middle. Did it explode? In any case, without it you can hold your breath for around 3 minutes. Twisting the switch on your diving torchlight, you peer into the dark water.</w:t>
+        <w:t>What... happened… ?</w:t>
+      </w:r>
+    </w:p>
+    <w:p>
+      <w:pPr>
+        <w:pStyle w:val="TextBody"/>
+        <w:bidi w:val="0"/>
+        <w:jc w:val="left"/>
+        <w:rPr/>
+      </w:pPr>
+      <w:r>
+        <w:rPr/>
+        <w:t xml:space="preserve">You wake up lying on your back on a small metal platform, legs half submerged, dim white light flickering overhead. Sheer luck. You must have gotten stuck in an air pocket off the dive chamber when the wreck happened. The door of the room is unreachable, blocked by </w:t>
+      </w:r>
+      <w:r>
+        <w:rPr/>
+        <w:t>a tangle of crushed steel, furniture, and the wreck of a massive submarine ROV</w:t>
+      </w:r>
+      <w:r>
+        <w:rPr/>
+        <w:t xml:space="preserve">. A first-aid kit has fallen out of its case but looks usable. You are still wearing your diving suit but your tank is busted, a hole the size of your fist straight through the middle. Did it explode? </w:t>
+      </w:r>
+      <w:r>
+        <w:rPr/>
+        <w:t xml:space="preserve">You cannot remember. </w:t>
+      </w:r>
+      <w:r>
+        <w:rPr/>
+        <w:t>In any case, without it you can hold your breath for around 3 minutes. Twisting the switch on your diving torchlight, you peer into the dark water.</w:t>
       </w:r>
     </w:p>
     <w:p>

</xml_diff>

<commit_message>
Fix logic of lower levels, first complete card texts
</commit_message>
<xml_diff>
--- a/card_text.docx
+++ b/card_text.docx
@@ -2337,13 +2337,44 @@
     </w:p>
     <w:p>
       <w:pPr>
-        <w:pStyle w:val="Subtitle"/>
-        <w:bidi w:val="0"/>
-        <w:rPr/>
-      </w:pPr>
-      <w:r>
-        <w:rPr/>
-        <w:t>LOWER LEVELS</w:t>
+        <w:pStyle w:val="Heading1"/>
+        <w:numPr>
+          <w:ilvl w:val="0"/>
+          <w:numId w:val="0"/>
+        </w:numPr>
+        <w:bidi w:val="0"/>
+        <w:ind w:left="0" w:hanging="0"/>
+        <w:jc w:val="left"/>
+        <w:rPr/>
+      </w:pPr>
+      <w:r>
+        <w:rPr/>
+        <w:t>L00</w:t>
+      </w:r>
+    </w:p>
+    <w:p>
+      <w:pPr>
+        <w:pStyle w:val="TextBody"/>
+        <w:numPr>
+          <w:ilvl w:val="0"/>
+          <w:numId w:val="0"/>
+        </w:numPr>
+        <w:bidi w:val="0"/>
+        <w:ind w:left="0" w:hanging="0"/>
+        <w:jc w:val="left"/>
+        <w:rPr/>
+      </w:pPr>
+      <w:r>
+        <w:rPr/>
+        <w:t xml:space="preserve">With a mix of trepidation and hubris, you hoist yourself below the diving chamber. The pressure is crushing down here, and visibility is close to nil, even with a 500 lumen torchlight. As you prod the surroundings, you can make out a short section the silhouette of the ship's twisted external hull as it crashed into the seafloor. It must have been a hard landing, steel and the volcanic rock substrate tangled in a grotesque dance macabre. The seafloor appears </w:t>
+      </w:r>
+      <w:r>
+        <w:rPr/>
+        <w:t xml:space="preserve">made of pumice, </w:t>
+      </w:r>
+      <w:r>
+        <w:rPr/>
+        <w:t>rocky but porous, with openings ranging in size from a human hair to an entire body. There could be an underwater cave system below you. Is this a coincidence?</w:t>
       </w:r>
     </w:p>
     <w:p>
@@ -2398,6 +2429,556 @@
       </w:pPr>
       <w:r>
         <w:rPr/>
+        <w:t>You swim through thicket of slimy, white translucent seagrass, into a tunnel a few meters in diameter. The floor appears to be human made, brown flagstones. Shells and coral decorate the seams, this must have lied here for centuries… or longer. In front of your, a brand-new medical kit is lying on the floor on the opposite side. It looks anachronistic compared to the rest of the area. Was someone here recently? ...from the ship, must be?</w:t>
+      </w:r>
+    </w:p>
+    <w:p>
+      <w:pPr>
+        <w:pStyle w:val="TextBody"/>
+        <w:spacing w:before="0" w:after="140"/>
+        <w:rPr/>
+      </w:pPr>
+      <w:r>
+        <w:rPr/>
+        <w:t>(Q): Do you want to take the kit?</w:t>
+      </w:r>
+    </w:p>
+    <w:p>
+      <w:pPr>
+        <w:pStyle w:val="TextBody"/>
+        <w:spacing w:before="0" w:after="140"/>
+        <w:rPr/>
+      </w:pPr>
+      <w:r>
+        <w:rPr/>
+        <w:t>(</w:t>
+      </w:r>
+      <w:r>
+        <w:rPr/>
+        <w:t>A-Y</w:t>
+      </w:r>
+      <w:r>
+        <w:rPr/>
+        <w:t>): You grab the kit and the tile below it detatches easily, lifting mid water without any resistance. An ominous, almost imperceptible clicking sound can be heard somewhere near, the direction difficult to establish. Alarmed, you swerve your light around the room and your eye catches a rapid movement behind you</w:t>
+      </w:r>
+      <w:r>
+        <w:rPr/>
+        <w:t>r back. A… skeleton wearing a tricorn is crawling on the tunnel's wall towards you, blind but shaking its hollow head as if following a smell. You better off here… quickly.</w:t>
+      </w:r>
+    </w:p>
+    <w:p>
+      <w:pPr>
+        <w:pStyle w:val="Heading1"/>
+        <w:numPr>
+          <w:ilvl w:val="0"/>
+          <w:numId w:val="2"/>
+        </w:numPr>
+        <w:rPr/>
+      </w:pPr>
+      <w:r>
+        <w:rPr/>
+        <w:t>L03</w:t>
+      </w:r>
+    </w:p>
+    <w:p>
+      <w:pPr>
+        <w:pStyle w:val="TextBody"/>
+        <w:rPr/>
+      </w:pPr>
+      <w:r>
+        <w:rPr/>
+        <w:t>The ship hull and natural rock are fused together here, and a strong current pushes you forward towards a large natural hole that reaches deeper into the abyss. You notice human made rivets for pitons and a few rusted metal hooks on the tunnel's wall. A large dark figure shifts around in circles around the hole's entrance. You slowly realize it's a shark of massive size, perhaps 5 meters long, a hammerhead. You won't get down there without some encounter with this beast. Is it worth it?</w:t>
+      </w:r>
+    </w:p>
+    <w:p>
+      <w:pPr>
+        <w:pStyle w:val="Heading1"/>
+        <w:numPr>
+          <w:ilvl w:val="0"/>
+          <w:numId w:val="2"/>
+        </w:numPr>
+        <w:rPr/>
+      </w:pPr>
+      <w:r>
+        <w:rPr/>
+        <w:t>L04</w:t>
+      </w:r>
+    </w:p>
+    <w:p>
+      <w:pPr>
+        <w:pStyle w:val="TextBody"/>
+        <w:rPr/>
+      </w:pPr>
+      <w:r>
+        <w:rPr/>
+        <w:t>Three tunnels converge into this opening. They look mostly natural but further excavated coarsely, with primitive technology. No sign of use of dynamite or other explosives. In the middle of the crossing, a pool of mud stagnates your hopes, but two red dots shine back from inside the mud… could they be oxygen tanks? flares? or just a sophisticated camouflage from a predator crab?</w:t>
+      </w:r>
+    </w:p>
+    <w:p>
+      <w:pPr>
+        <w:pStyle w:val="Heading1"/>
+        <w:numPr>
+          <w:ilvl w:val="0"/>
+          <w:numId w:val="2"/>
+        </w:numPr>
+        <w:rPr/>
+      </w:pPr>
+      <w:r>
+        <w:rPr/>
+        <w:t>L05</w:t>
+      </w:r>
+    </w:p>
+    <w:p>
+      <w:pPr>
+        <w:pStyle w:val="TextBody"/>
+        <w:rPr/>
+      </w:pPr>
+      <w:r>
+        <w:rPr/>
+        <w:t>A tangle of tunnels, some natural same carved with rudiminetary tools, opens up ahead, sprawling in all directions. You scan the area for a few seconds and find three tunnels are large enough to fit your size – if you squeeze. In the middle of the tangle, a dark shape that initially looked like a rock is shifting slowly, but steadily away from you. Tendrils and other protuberances prod away from the central mass and appear to hold onto some metal objects… wait - are those… scuba tanks? what are they doing here? As you extend your arm to grab one, the creature suddenly flattens and starts dragging the ballast away with her towards one of the tunnels, the grinding sound of metal on rock filling your eardrums. You get a last glimpse of the beast at a distance… could this be a giant octopus? Perhaps you should follow it.</w:t>
+      </w:r>
+    </w:p>
+    <w:p>
+      <w:pPr>
+        <w:pStyle w:val="TextBody"/>
+        <w:rPr/>
+      </w:pPr>
+      <w:r>
+        <w:rPr/>
+        <w:t>R: The octopus is lugging 4 oxygen tanks but escapes the player unless it's trapped, either by 2 players from the opposite sides of a tunnel or by a solo player against a wall. If that happens, gain 4 oxygen that does not refill with air.</w:t>
+      </w:r>
+    </w:p>
+    <w:p>
+      <w:pPr>
+        <w:pStyle w:val="Heading1"/>
+        <w:numPr>
+          <w:ilvl w:val="0"/>
+          <w:numId w:val="2"/>
+        </w:numPr>
+        <w:rPr/>
+      </w:pPr>
+      <w:r>
+        <w:rPr/>
+        <w:t>L06</w:t>
+      </w:r>
+    </w:p>
+    <w:p>
+      <w:pPr>
+        <w:pStyle w:val="TextBody"/>
+        <w:rPr/>
+      </w:pPr>
+      <w:r>
+        <w:rPr/>
+        <w:t>Metal structures from the ship have penetrated the rock deeply in this spot and cross the natural tunnel below from ceiling to floor. Thick electrical cables dangle around forming a forest that can hardly be avoided. A current drags you towards the only large hole at the bottom of the tunnel, deep into the rock substrate.</w:t>
+      </w:r>
+    </w:p>
+    <w:p>
+      <w:pPr>
+        <w:pStyle w:val="Heading1"/>
+        <w:numPr>
+          <w:ilvl w:val="0"/>
+          <w:numId w:val="2"/>
+        </w:numPr>
+        <w:rPr/>
+      </w:pPr>
+      <w:r>
+        <w:rPr/>
+        <w:t>L07</w:t>
+      </w:r>
+    </w:p>
+    <w:p>
+      <w:pPr>
+        <w:pStyle w:val="TextBody"/>
+        <w:rPr/>
+      </w:pPr>
+      <w:r>
+        <w:rPr/>
+        <w:t>The tunnel continues vertically down, half natural, half man excavated. You wouldn't know a massive ship is resting on top of this graveyard from down here… and lower still you must go if you want to know what lies there.</w:t>
+      </w:r>
+    </w:p>
+    <w:p>
+      <w:pPr>
+        <w:pStyle w:val="Heading1"/>
+        <w:numPr>
+          <w:ilvl w:val="0"/>
+          <w:numId w:val="2"/>
+        </w:numPr>
+        <w:rPr/>
+      </w:pPr>
+      <w:r>
+        <w:rPr/>
+        <w:t>L08</w:t>
+      </w:r>
+    </w:p>
+    <w:p>
+      <w:pPr>
+        <w:pStyle w:val="TextBody"/>
+        <w:rPr/>
+      </w:pPr>
+      <w:r>
+        <w:rPr/>
+        <w:t xml:space="preserve">The tunnel tapers to a narrow grind. Before you delve into the deep end, you find a brand new shiny steel grate with a padlock blocking the way. Why would anyone go through the extreme effort of installing this grate… when did they do this? Were you passed out then? You pierce the darkness beyond with your torchlight and see a magnificent and terrifying scene. A large, natural cave expands right beyond the grate and is almost completely filled with air. The beam of light refracts on the white pumice to reveal a sort of pebble beach and an elevated area that you could walk on! </w:t>
+      </w:r>
+      <w:r>
+        <w:rPr/>
+        <w:t>A whistling sound comes from a small hole the end of the dry platform, as if wind blew through.</w:t>
+      </w:r>
+    </w:p>
+    <w:p>
+      <w:pPr>
+        <w:pStyle w:val="TextBody"/>
+        <w:rPr/>
+      </w:pPr>
+      <w:r>
+        <w:rPr/>
+        <w:t>Two bodies lie motionless on this area, their blood still dripping into the water slowly. They must have died recently. Knives, of the kind used by divers to cut nets, stick out of their chests. One of them had enough time to scratch something in the pumice with her finger: "TNT".</w:t>
+      </w:r>
+    </w:p>
+    <w:p>
+      <w:pPr>
+        <w:pStyle w:val="TextBody"/>
+        <w:rPr/>
+      </w:pPr>
+      <w:r>
+        <w:rPr/>
+        <w:t>R: You can exit the wreck from here if you can bring TNT from somewhere else to enlarge the hole enough to drill a whole through the soft rock. Dragging TNT does not cost any additional air units.</w:t>
+      </w:r>
+    </w:p>
+    <w:p>
+      <w:pPr>
+        <w:pStyle w:val="Heading1"/>
+        <w:numPr>
+          <w:ilvl w:val="0"/>
+          <w:numId w:val="2"/>
+        </w:numPr>
+        <w:rPr/>
+      </w:pPr>
+      <w:r>
+        <w:rPr/>
+        <w:t>L09</w:t>
+      </w:r>
+    </w:p>
+    <w:p>
+      <w:pPr>
+        <w:pStyle w:val="TextBody"/>
+        <w:rPr/>
+      </w:pPr>
+      <w:r>
+        <w:rPr/>
+        <w:t xml:space="preserve">Several rock tunnels converge here into a central opening that, surprisingly, hosts a large platform as large as a diving room with an air bubble where you can breathe in your pained lungs. As you lift yourself onto the platform,  you look around in the darkness and notice </w:t>
+      </w:r>
+      <w:r>
+        <w:rPr/>
+        <w:t xml:space="preserve">a red, thick liquid covering </w:t>
+      </w:r>
+      <w:r>
+        <w:rPr/>
+        <w:t xml:space="preserve">the entire platform, </w:t>
+      </w:r>
+      <w:r>
+        <w:rPr/>
+        <w:t>almost like a… blood pool</w:t>
+      </w:r>
+      <w:r>
+        <w:rPr/>
+        <w:t>. Th</w:t>
+      </w:r>
+      <w:r>
+        <w:rPr/>
+        <w:t>e</w:t>
+      </w:r>
+      <w:r>
+        <w:rPr/>
+        <w:t xml:space="preserve"> </w:t>
+      </w:r>
+      <w:r>
+        <w:rPr/>
+        <w:t>same</w:t>
+      </w:r>
+      <w:r>
+        <w:rPr/>
+        <w:t xml:space="preserve"> instant </w:t>
+      </w:r>
+      <w:r>
+        <w:rPr/>
+        <w:t>you feel a tingling sesation on your palms and under your tights, where your skin touches the rock. It quickly becomes a sharp pain and you are forced to jump back into the water. Needles cross your flesh whererever you touched the platform. You look down and see the wetsuit  melted at several places, wounds looking like burns clearly visible underneath.</w:t>
+      </w:r>
+    </w:p>
+    <w:p>
+      <w:pPr>
+        <w:pStyle w:val="Heading1"/>
+        <w:numPr>
+          <w:ilvl w:val="0"/>
+          <w:numId w:val="2"/>
+        </w:numPr>
+        <w:rPr/>
+      </w:pPr>
+      <w:r>
+        <w:rPr/>
+        <w:t>L10</w:t>
+      </w:r>
+    </w:p>
+    <w:p>
+      <w:pPr>
+        <w:pStyle w:val="TextBody"/>
+        <w:rPr/>
+      </w:pPr>
+      <w:r>
+        <w:rPr/>
+        <w:t>This section of the ship burrower straight into the seafloor, creating an amalgam of dark metal and fair-coloured rock. You manage to infiltrate between the layers and emerge in a familiar room. Too familiar. This looks like, no, this is the diving chamber where you woke up. Same air bubble in the centre, trapped by the domed ceiling. Same elevated metal platform, diving equipment and even a medical kit handing from the wall. A trail of blood starts from one exact spot on the platform and ends in the depths of the water… is it your own? You are sure you are now much deeper than when you started though. That's when you start noticing the differences: two oxygen tanks are intact on the wall here. The kit… it was on the floor, wasn't it? And the rubble blocking the door was completely different. How many diving chambers did the vessel actually have? And whose blood is this? Grateful to be alive, you ponder about your next move.</w:t>
+      </w:r>
+    </w:p>
+    <w:p>
+      <w:pPr>
+        <w:pStyle w:val="Heading1"/>
+        <w:numPr>
+          <w:ilvl w:val="0"/>
+          <w:numId w:val="2"/>
+        </w:numPr>
+        <w:rPr/>
+      </w:pPr>
+      <w:r>
+        <w:rPr/>
+        <w:t>L11</w:t>
+      </w:r>
+    </w:p>
+    <w:p>
+      <w:pPr>
+        <w:pStyle w:val="TextBody"/>
+        <w:rPr/>
+      </w:pPr>
+      <w:r>
+        <w:rPr/>
+        <w:t>A vertical rock tunnel dives straight into the depths. Freezing cold currents are flowing out of it, a seemingly endless supply of energy repelling you aside and away. The thermocline must be crazy steep down there, the opposite of a volcano, more like… a tomb. As your body shivers in the cold, your torchlight flickers for a moment, then turns back on. You will need willpower to swim down there.</w:t>
+      </w:r>
+    </w:p>
+    <w:p>
+      <w:pPr>
+        <w:pStyle w:val="Heading1"/>
+        <w:numPr>
+          <w:ilvl w:val="0"/>
+          <w:numId w:val="2"/>
+        </w:numPr>
+        <w:rPr/>
+      </w:pPr>
+      <w:r>
+        <w:rPr/>
+        <w:t>L12</w:t>
+      </w:r>
+    </w:p>
+    <w:p>
+      <w:pPr>
+        <w:pStyle w:val="TextBody"/>
+        <w:rPr/>
+      </w:pPr>
+      <w:r>
+        <w:rPr/>
+        <w:t xml:space="preserve">The crash of the ship on the </w:t>
+      </w:r>
+      <w:r>
+        <w:rPr/>
+        <w:t>caving</w:t>
+      </w:r>
+      <w:r>
+        <w:rPr/>
+        <w:t xml:space="preserve"> seafloor created a tentacled labyrinth of </w:t>
+      </w:r>
+      <w:r>
+        <w:rPr/>
+        <w:t>natural and artificial tunnels going in all directions. Strong currents push you incessantly and at times seem to drag you down towards an even deeper cave system. For the first time, you feel like you might never escape this nightmare.</w:t>
+      </w:r>
+    </w:p>
+    <w:p>
+      <w:pPr>
+        <w:pStyle w:val="Heading1"/>
+        <w:numPr>
+          <w:ilvl w:val="0"/>
+          <w:numId w:val="2"/>
+        </w:numPr>
+        <w:rPr/>
+      </w:pPr>
+      <w:r>
+        <w:rPr/>
+        <w:t>L13</w:t>
+      </w:r>
+    </w:p>
+    <w:p>
+      <w:pPr>
+        <w:pStyle w:val="TextBody"/>
+        <w:rPr/>
+      </w:pPr>
+      <w:r>
+        <w:rPr/>
+        <w:t>You're back in a sunken sector of the ship, embedded into the underlying seafloor. An emergency hatch seals this room. A minute later, you manage to snap it open and enter. Instantly, black tar particles flood your mask and the world goes dark. You're blind now, totally, utterly blind. No panic. You slow your heart beat. Take off your mask. The water is freezing cold against your eyelids. With one hand, without opening your eyes, you reach for the tiny bottle of soap attached to your harness and spray two drops on the mask glass, inside and outside. You scrub the soap. You put the mask back on, and purge it with some of your remaining air: you can see again. Nonetheless, you lost all sense of direction and have no idea where you should go. This must have been the engine room, or somewhere nearby: three hatches, one of them open, lead out of the room.</w:t>
+      </w:r>
+    </w:p>
+    <w:p>
+      <w:pPr>
+        <w:pStyle w:val="Heading1"/>
+        <w:numPr>
+          <w:ilvl w:val="0"/>
+          <w:numId w:val="2"/>
+        </w:numPr>
+        <w:rPr/>
+      </w:pPr>
+      <w:r>
+        <w:rPr/>
+        <w:t>L14</w:t>
+      </w:r>
+    </w:p>
+    <w:p>
+      <w:pPr>
+        <w:pStyle w:val="TextBody"/>
+        <w:rPr/>
+      </w:pPr>
+      <w:r>
+        <w:rPr/>
+        <w:t>Bodies, scattered everywhere along this natural pumice rock tunnel. They are bent in the same, strange pose as the ones you've seen before, up in the wreck. Their skull appear cracked, but the crack is smooth and follows the crown of the head, like a letter "C". Medical kits abound, you gather four usable ones in the few seconds left. Finally lifting your torch, you gaze at the far side of the tunnel.</w:t>
+      </w:r>
+    </w:p>
+    <w:p>
+      <w:pPr>
+        <w:pStyle w:val="Heading1"/>
+        <w:numPr>
+          <w:ilvl w:val="0"/>
+          <w:numId w:val="2"/>
+        </w:numPr>
+        <w:rPr/>
+      </w:pPr>
+      <w:r>
+        <w:rPr/>
+        <w:t>L15</w:t>
+      </w:r>
+    </w:p>
+    <w:p>
+      <w:pPr>
+        <w:pStyle w:val="TextBody"/>
+        <w:rPr/>
+      </w:pPr>
+      <w:r>
+        <w:rPr/>
+        <w:t>The rock tunnel was clearly artificially expanded here and opens up into a proper room. An air bubble can be discerned in the centre by its light reflections at the air-water interface. A human body, absurdly bent over as if in pain, floats at the bubble's edge, eyes wide open in a sort of amazement. On one side, the tunnel seems to be partially obstructed by a rock and continues in the darkness. On the opposite side, an array of round, fist-sized holes dot the wall, clearly built for a specific purpose. What is the meaning of this?</w:t>
+      </w:r>
+    </w:p>
+    <w:p>
+      <w:pPr>
+        <w:pStyle w:val="TextBody"/>
+        <w:rPr/>
+      </w:pPr>
+      <w:r>
+        <w:rPr/>
+        <w:t>R: Roll a die. If you roll 1-3, bullets exit from the holes and graze you, causing 2 wounds. At least now you know how the other person died here. If you roll 4-6, you manage to pillage the body and find 2 medical kits.</w:t>
+      </w:r>
+    </w:p>
+    <w:p>
+      <w:pPr>
+        <w:pStyle w:val="Heading1"/>
+        <w:numPr>
+          <w:ilvl w:val="0"/>
+          <w:numId w:val="2"/>
+        </w:numPr>
+        <w:rPr/>
+      </w:pPr>
+      <w:r>
+        <w:rPr/>
+        <w:t>L16</w:t>
+      </w:r>
+    </w:p>
+    <w:p>
+      <w:pPr>
+        <w:pStyle w:val="TextBody"/>
+        <w:rPr/>
+      </w:pPr>
+      <w:r>
+        <w:rPr/>
+        <w:t>A vertical tunnel, going deep. Bare, desolate. You doubt anyone has set foot here before. On a ledge, you see a small oxygen tank, then two more on a lower, slightly bigger ledge. You rack up and cannot but wonder what awaits you at the bottom of the shaft.</w:t>
+      </w:r>
+    </w:p>
+    <w:p>
+      <w:pPr>
+        <w:pStyle w:val="Heading1"/>
+        <w:numPr>
+          <w:ilvl w:val="0"/>
+          <w:numId w:val="2"/>
+        </w:numPr>
+        <w:rPr/>
+      </w:pPr>
+      <w:r>
+        <w:rPr/>
+        <w:t>L17</w:t>
+      </w:r>
+    </w:p>
+    <w:p>
+      <w:pPr>
+        <w:pStyle w:val="TextBody"/>
+        <w:rPr/>
+      </w:pPr>
+      <w:r>
+        <w:rPr/>
+        <w:t>A vertical tunnel descends deeper and deeper, twisting at an angle. As you swim down, your heart beating in your throat, you eventually arrive at a vast, flat area. An old, large iron grate, the size of a vehicle, is stuck at the center of the room and prevents further explorations below. Tiny shells seem to have grown on it, feasting on the iron atoms released by a long rusting. Next to the grate lies a pile of TNT sticks that look much more recent. Pristine and ready to go. You could use them here to pry open the grate, or take them with you for future use. Three corridors leave the room.</w:t>
+      </w:r>
+    </w:p>
+    <w:p>
+      <w:pPr>
+        <w:pStyle w:val="Heading1"/>
+        <w:numPr>
+          <w:ilvl w:val="0"/>
+          <w:numId w:val="2"/>
+        </w:numPr>
+        <w:rPr/>
+      </w:pPr>
+      <w:r>
+        <w:rPr/>
+        <w:t>L18</w:t>
+      </w:r>
+    </w:p>
+    <w:p>
+      <w:pPr>
+        <w:pStyle w:val="TextBody"/>
+        <w:rPr/>
+      </w:pPr>
+      <w:r>
+        <w:rPr/>
+        <w:t xml:space="preserve">A vast room opens below the tunnel. As you shine your light beam around, the first thing you notice is the familiar and much hoped for reflection of an air surface: a large air bubble. You breathe in and just freeze for a second, trying to forget the chest pain and dizziness spells caused by too much breathholding. After a minute or two, you feel strong enough to look around underwater. You cross the area and see it… the glitter. The warm, fuzzy brightness of gold. Piles and piles of it, in chests, trunks, forged in elaborate chalices and lumped into ingots, you can see it in all forms and shapes, in virtually infinite amount. You cannot believe your eyes: emeralds the size of a man's hand are just lying on the floor, while skeletal hands still wear diamonds as large as walnuts, one on each finger. The wood of the chests betrays its centenarian age… This must be the richest treasure on the entire planet Earth, left to rot by robbers half a millennium ago. And now it's yours, and your only. You finally understand the secrecy of it all, the diving chambers, the explosives. But something went wrong last night, </w:t>
+      </w:r>
+      <w:r>
+        <w:rPr/>
+        <w:t>and the ship wrecked on top of another wreck, on top of layers of layers of wrecks of scavengers that failed to reach this place. But you did.</w:t>
+      </w:r>
+    </w:p>
+    <w:p>
+      <w:pPr>
+        <w:pStyle w:val="TextBody"/>
+        <w:rPr/>
+      </w:pPr>
+      <w:r>
+        <w:rPr/>
+        <w:t>A new thought comes over you. You stare up, quietly, at the flooded tunnel you came in from.</w:t>
+      </w:r>
+    </w:p>
+    <w:p>
+      <w:pPr>
+        <w:pStyle w:val="Heading1"/>
+        <w:numPr>
+          <w:ilvl w:val="0"/>
+          <w:numId w:val="2"/>
+        </w:numPr>
+        <w:rPr/>
+      </w:pPr>
+      <w:r>
+        <w:rPr/>
+        <w:t>L19</w:t>
+      </w:r>
+    </w:p>
+    <w:p>
+      <w:pPr>
+        <w:pStyle w:val="TextBody"/>
+        <w:spacing w:before="0" w:after="140"/>
+        <w:rPr/>
+      </w:pPr>
+      <w:r>
+        <w:rPr/>
+        <w:t>The ship crashing into an existing cave caused all kinds of twists and blocks, making the whole place an intricate, deadly maze. The cave here splits into two separate parts, one with a strong current. On the other side, a triplet of metal gates blocks the way. Blood stains the first gate. Beyond, another tunnel seems to delve deeper into the abyss.</w:t>
       </w:r>
     </w:p>
     <w:sectPr>

</xml_diff>